<commit_message>
editing it a bit
</commit_message>
<xml_diff>
--- a/SE project proposal.docx
+++ b/SE project proposal.docx
@@ -20,37 +20,44 @@
         </w:rPr>
         <w:t>Introduction</w:t>
       </w:r>
+    </w:p>
+    <w:p>
+      <w:pPr>
+        <w:rPr>
+          <w:lang w:val="en-US"/>
+        </w:rPr>
+      </w:pPr>
+      <w:r>
+        <w:rPr>
+          <w:lang w:val="en-US"/>
+        </w:rPr>
+        <w:t>When people visit a new place, they tend to look f</w:t>
+      </w:r>
+      <w:r>
+        <w:rPr>
+          <w:lang w:val="en-US"/>
+        </w:rPr>
+        <w:t xml:space="preserve">or the famous locations in it, </w:t>
+      </w:r>
+      <w:r>
+        <w:rPr>
+          <w:lang w:val="en-US"/>
+        </w:rPr>
+        <w:t xml:space="preserve">look for a hotel to stay in, and a good restaurant to eat in, </w:t>
+      </w:r>
+      <w:r>
+        <w:rPr>
+          <w:lang w:val="en-US"/>
+        </w:rPr>
+        <w:t xml:space="preserve">and </w:t>
+      </w:r>
       <w:bookmarkStart w:id="0" w:name="_GoBack"/>
       <w:bookmarkEnd w:id="0"/>
-    </w:p>
-    <w:p>
-      <w:pPr>
-        <w:rPr>
-          <w:b/>
-          <w:color w:val="000000"/>
-          <w:sz w:val="24"/>
-          <w:lang w:val="en-US"/>
-        </w:rPr>
-      </w:pPr>
-      <w:r>
-        <w:rPr>
-          <w:lang w:val="en-US"/>
-        </w:rPr>
-        <w:t xml:space="preserve">When people visit a new place, they tend to look for the famous locations in </w:t>
-      </w:r>
-      <w:proofErr w:type="gramStart"/>
-      <w:r>
-        <w:rPr>
-          <w:lang w:val="en-US"/>
-        </w:rPr>
-        <w:t>it,  look</w:t>
-      </w:r>
-      <w:proofErr w:type="gramEnd"/>
-      <w:r>
-        <w:rPr>
-          <w:lang w:val="en-US"/>
-        </w:rPr>
-        <w:t xml:space="preserve"> for a hotel to stay in, and a good restaurant to eat in, the they try to experience the activities the place is known for. The tourists look for recommendations about the area, by either asking those who visited the area previously, or doing a research on the area themselves. This project will be working on developing a usable “Tourist Assist” app</w:t>
+      <w:r>
+        <w:rPr>
+          <w:lang w:val="en-US"/>
+        </w:rPr>
+        <w:t>they try to experience the activities the place is known for. The tourists look for recommendations about the area, by either asking those who visited the area previously, or doing a research on the area themselves. This project will be working on developing a usable “Tourist Assist” app</w:t>
       </w:r>
       <w:r>
         <w:rPr>
@@ -2662,7 +2669,7 @@
 </file>
 
 <file path=customXml/itemProps1.xml><?xml version="1.0" encoding="utf-8"?>
-<ds:datastoreItem xmlns:ds="http://schemas.openxmlformats.org/officeDocument/2006/customXml" ds:itemID="{41544898-2195-2B44-A949-5A0AD2EED074}">
+<ds:datastoreItem xmlns:ds="http://schemas.openxmlformats.org/officeDocument/2006/customXml" ds:itemID="{AEE29F77-AA82-C54B-8563-81B8C4DED586}">
   <ds:schemaRefs>
     <ds:schemaRef ds:uri="http://schemas.openxmlformats.org/officeDocument/2006/bibliography"/>
   </ds:schemaRefs>

</xml_diff>

<commit_message>
Final version of proposal
</commit_message>
<xml_diff>
--- a/SE project proposal.docx
+++ b/SE project proposal.docx
@@ -7,7 +7,8 @@
         <w:rPr>
           <w:b/>
           <w:color w:val="000000"/>
-          <w:sz w:val="24"/>
+          <w:sz w:val="28"/>
+          <w:szCs w:val="28"/>
           <w:lang w:val="en-US"/>
         </w:rPr>
       </w:pPr>
@@ -15,7 +16,8 @@
         <w:rPr>
           <w:b/>
           <w:color w:val="000000"/>
-          <w:sz w:val="24"/>
+          <w:sz w:val="28"/>
+          <w:szCs w:val="28"/>
           <w:lang w:val="en-US"/>
         </w:rPr>
         <w:t>Introduction</w:t>
@@ -23,6 +25,7 @@
     </w:p>
     <w:p>
       <w:pPr>
+        <w:ind w:left="540" w:firstLine="360"/>
         <w:rPr>
           <w:lang w:val="en-US"/>
         </w:rPr>
@@ -37,6 +40,8 @@
     <w:p>
       <w:pPr>
         <w:rPr>
+          <w:sz w:val="28"/>
+          <w:szCs w:val="28"/>
           <w:lang w:val="en-US"/>
         </w:rPr>
       </w:pPr>
@@ -56,7 +61,8 @@
         <w:rPr>
           <w:b/>
           <w:color w:val="000000"/>
-          <w:sz w:val="24"/>
+          <w:sz w:val="28"/>
+          <w:szCs w:val="28"/>
           <w:lang w:val="en-US"/>
         </w:rPr>
         <w:t>Functionalities</w:t>
@@ -69,6 +75,7 @@
           <w:ilvl w:val="0"/>
           <w:numId w:val="1"/>
         </w:numPr>
+        <w:ind w:left="990" w:hanging="450"/>
         <w:rPr>
           <w:b/>
           <w:color w:val="000000"/>
@@ -90,6 +97,7 @@
           <w:ilvl w:val="0"/>
           <w:numId w:val="1"/>
         </w:numPr>
+        <w:ind w:left="990" w:hanging="450"/>
         <w:rPr>
           <w:b/>
           <w:color w:val="000000"/>
@@ -111,6 +119,7 @@
           <w:ilvl w:val="0"/>
           <w:numId w:val="1"/>
         </w:numPr>
+        <w:ind w:left="990" w:hanging="450"/>
         <w:rPr>
           <w:b/>
           <w:color w:val="000000"/>
@@ -132,6 +141,7 @@
           <w:ilvl w:val="0"/>
           <w:numId w:val="1"/>
         </w:numPr>
+        <w:ind w:left="990" w:hanging="450"/>
         <w:rPr>
           <w:b/>
           <w:color w:val="000000"/>
@@ -157,6 +167,8 @@
           <w:lang w:val="en-US"/>
         </w:rPr>
       </w:pPr>
+      <w:bookmarkStart w:id="0" w:name="_GoBack"/>
+      <w:bookmarkEnd w:id="0"/>
     </w:p>
     <w:p>
       <w:pPr>
@@ -165,7 +177,8 @@
         <w:rPr>
           <w:b/>
           <w:color w:val="000000"/>
-          <w:sz w:val="24"/>
+          <w:sz w:val="28"/>
+          <w:szCs w:val="28"/>
           <w:lang w:val="en-US"/>
         </w:rPr>
       </w:pPr>
@@ -173,12 +186,12 @@
         <w:rPr>
           <w:b/>
           <w:color w:val="000000"/>
-          <w:sz w:val="24"/>
+          <w:sz w:val="28"/>
+          <w:szCs w:val="28"/>
           <w:lang w:val="en-US"/>
         </w:rPr>
         <w:t>Team Members:</w:t>
       </w:r>
-      <w:bookmarkStart w:id="0" w:name="_GoBack"/>
     </w:p>
     <w:p>
       <w:pPr>
@@ -187,7 +200,7 @@
           <w:ilvl w:val="0"/>
           <w:numId w:val="2"/>
         </w:numPr>
-        <w:ind w:left="360"/>
+        <w:ind w:left="990" w:hanging="450"/>
         <w:rPr>
           <w:b/>
           <w:color w:val="000000"/>
@@ -225,7 +238,7 @@
           <w:ilvl w:val="0"/>
           <w:numId w:val="2"/>
         </w:numPr>
-        <w:ind w:left="360"/>
+        <w:ind w:left="990" w:hanging="450"/>
         <w:rPr>
           <w:b/>
           <w:color w:val="000000"/>
@@ -255,7 +268,7 @@
           <w:ilvl w:val="0"/>
           <w:numId w:val="2"/>
         </w:numPr>
-        <w:ind w:left="360"/>
+        <w:ind w:left="990" w:hanging="450"/>
         <w:rPr>
           <w:b/>
           <w:color w:val="000000"/>
@@ -277,7 +290,7 @@
           <w:ilvl w:val="0"/>
           <w:numId w:val="2"/>
         </w:numPr>
-        <w:ind w:left="360"/>
+        <w:ind w:left="990" w:hanging="450"/>
         <w:rPr>
           <w:b/>
           <w:color w:val="000000"/>
@@ -315,7 +328,7 @@
           <w:ilvl w:val="0"/>
           <w:numId w:val="2"/>
         </w:numPr>
-        <w:ind w:left="360"/>
+        <w:ind w:left="990" w:hanging="450"/>
         <w:rPr>
           <w:b/>
           <w:color w:val="000000"/>
@@ -347,13 +360,16 @@
         <w:pStyle w:val="ListParagraph"/>
         <w:ind w:left="0"/>
         <w:rPr>
+          <w:sz w:val="28"/>
+          <w:szCs w:val="28"/>
           <w:lang w:val="en-US"/>
         </w:rPr>
       </w:pPr>
       <w:r>
         <w:rPr>
           <w:b/>
-          <w:sz w:val="24"/>
+          <w:sz w:val="28"/>
+          <w:szCs w:val="28"/>
           <w:lang w:val="en-US"/>
         </w:rPr>
         <w:t xml:space="preserve">Scope </w:t>
@@ -362,7 +378,7 @@
     <w:p>
       <w:pPr>
         <w:pStyle w:val="ListParagraph"/>
-        <w:ind w:left="0"/>
+        <w:ind w:left="540" w:firstLine="360"/>
         <w:rPr>
           <w:lang w:val="en-US"/>
         </w:rPr>
@@ -471,24 +487,6 @@
         </w:rPr>
         <w:t xml:space="preserve">. As for the documentation of the projection it will be worked on by all of the members in which each one will be adding analysis and explanation of their parts of the projects, the requirements of those part and the data models used in the project. </w:t>
       </w:r>
-    </w:p>
-    <w:p>
-      <w:pPr>
-        <w:pStyle w:val="ListParagraph"/>
-        <w:ind w:left="0"/>
-        <w:rPr>
-          <w:lang w:val="en-US"/>
-        </w:rPr>
-      </w:pPr>
-    </w:p>
-    <w:p>
-      <w:pPr>
-        <w:pStyle w:val="ListParagraph"/>
-        <w:ind w:left="0"/>
-        <w:rPr>
-          <w:lang w:val="en-US"/>
-        </w:rPr>
-      </w:pPr>
     </w:p>
     <w:p>
       <w:pPr>
@@ -555,6 +553,7 @@
     <w:tbl>
       <w:tblPr>
         <w:tblW w:w="0" w:type="auto"/>
+        <w:tblInd w:w="1620" w:type="dxa"/>
         <w:tblBorders>
           <w:insideH w:val="single" w:sz="4" w:space="0" w:color="auto"/>
           <w:insideV w:val="single" w:sz="4" w:space="0" w:color="auto"/>
@@ -562,16 +561,16 @@
         <w:tblLook w:val="04A0" w:firstRow="1" w:lastRow="0" w:firstColumn="1" w:lastColumn="0" w:noHBand="0" w:noVBand="1"/>
       </w:tblPr>
       <w:tblGrid>
-        <w:gridCol w:w="2142"/>
+        <w:gridCol w:w="1800"/>
         <w:gridCol w:w="4465"/>
       </w:tblGrid>
       <w:tr>
         <w:trPr>
-          <w:trHeight w:val="369"/>
+          <w:trHeight w:val="405"/>
         </w:trPr>
         <w:tc>
           <w:tcPr>
-            <w:tcW w:w="2142" w:type="dxa"/>
+            <w:tcW w:w="1800" w:type="dxa"/>
             <w:shd w:val="clear" w:color="auto" w:fill="auto"/>
           </w:tcPr>
           <w:p>
@@ -624,7 +623,7 @@
         </w:trPr>
         <w:tc>
           <w:tcPr>
-            <w:tcW w:w="2142" w:type="dxa"/>
+            <w:tcW w:w="1800" w:type="dxa"/>
             <w:shd w:val="clear" w:color="auto" w:fill="auto"/>
           </w:tcPr>
           <w:p>
@@ -696,7 +695,7 @@
       <w:tr>
         <w:tc>
           <w:tcPr>
-            <w:tcW w:w="2142" w:type="dxa"/>
+            <w:tcW w:w="1800" w:type="dxa"/>
             <w:shd w:val="clear" w:color="auto" w:fill="auto"/>
           </w:tcPr>
           <w:p>
@@ -748,7 +747,7 @@
         </w:trPr>
         <w:tc>
           <w:tcPr>
-            <w:tcW w:w="2142" w:type="dxa"/>
+            <w:tcW w:w="1800" w:type="dxa"/>
             <w:shd w:val="clear" w:color="auto" w:fill="auto"/>
           </w:tcPr>
           <w:p>
@@ -782,31 +781,7 @@
               <w:rPr>
                 <w:lang w:val="en-US"/>
               </w:rPr>
-              <w:t>Back-End Developer,</w:t>
-            </w:r>
-            <w:r>
-              <w:rPr>
-                <w:lang w:val="en-US"/>
-              </w:rPr>
-              <w:t xml:space="preserve"> </w:t>
-            </w:r>
-            <w:r>
-              <w:rPr>
-                <w:lang w:val="en-US"/>
-              </w:rPr>
-              <w:t>Front-End System Tester</w:t>
-            </w:r>
-            <w:r>
-              <w:rPr>
-                <w:lang w:val="en-US"/>
-              </w:rPr>
-              <w:t>,</w:t>
-            </w:r>
-            <w:r>
-              <w:rPr>
-                <w:lang w:val="en-US"/>
-              </w:rPr>
-              <w:t xml:space="preserve"> Back-End and project documentation.</w:t>
+              <w:t>Back-End Developer, Front-End System Tester, Back-End and project documentation.</w:t>
             </w:r>
           </w:p>
         </w:tc>
@@ -817,7 +792,7 @@
         </w:trPr>
         <w:tc>
           <w:tcPr>
-            <w:tcW w:w="2142" w:type="dxa"/>
+            <w:tcW w:w="1800" w:type="dxa"/>
             <w:shd w:val="clear" w:color="auto" w:fill="auto"/>
           </w:tcPr>
           <w:p>
@@ -867,31 +842,7 @@
               <w:rPr>
                 <w:lang w:val="en-US"/>
               </w:rPr>
-              <w:t>Front</w:t>
-            </w:r>
-            <w:r>
-              <w:rPr>
-                <w:lang w:val="en-US"/>
-              </w:rPr>
-              <w:t>-End Developer</w:t>
-            </w:r>
-            <w:r>
-              <w:rPr>
-                <w:lang w:val="en-US"/>
-              </w:rPr>
-              <w:t>,</w:t>
-            </w:r>
-            <w:r>
-              <w:rPr>
-                <w:lang w:val="en-US"/>
-              </w:rPr>
-              <w:t xml:space="preserve"> </w:t>
-            </w:r>
-            <w:r>
-              <w:rPr>
-                <w:lang w:val="en-US"/>
-              </w:rPr>
-              <w:t>Back-End System Tester, Front-End and project documentation.</w:t>
+              <w:t>Front-End Developer, Back-End System Tester, Front-End and project documentation.</w:t>
             </w:r>
           </w:p>
         </w:tc>
@@ -902,7 +853,7 @@
         </w:trPr>
         <w:tc>
           <w:tcPr>
-            <w:tcW w:w="2142" w:type="dxa"/>
+            <w:tcW w:w="1800" w:type="dxa"/>
             <w:shd w:val="clear" w:color="auto" w:fill="auto"/>
           </w:tcPr>
           <w:p>
@@ -941,7 +892,6 @@
           </w:p>
         </w:tc>
       </w:tr>
-      <w:bookmarkEnd w:id="0"/>
     </w:tbl>
     <w:p>
       <w:pPr>
@@ -983,7 +933,8 @@
     </w:p>
     <w:tbl>
       <w:tblPr>
-        <w:tblW w:w="0" w:type="auto"/>
+        <w:tblW w:w="8536" w:type="dxa"/>
+        <w:tblInd w:w="360" w:type="dxa"/>
         <w:tblBorders>
           <w:insideH w:val="single" w:sz="4" w:space="0" w:color="auto"/>
           <w:insideV w:val="single" w:sz="4" w:space="0" w:color="auto"/>
@@ -991,9 +942,9 @@
         <w:tblLook w:val="04A0" w:firstRow="1" w:lastRow="0" w:firstColumn="1" w:lastColumn="0" w:noHBand="0" w:noVBand="1"/>
       </w:tblPr>
       <w:tblGrid>
-        <w:gridCol w:w="2142"/>
-        <w:gridCol w:w="4465"/>
-        <w:gridCol w:w="2753"/>
+        <w:gridCol w:w="1530"/>
+        <w:gridCol w:w="5312"/>
+        <w:gridCol w:w="1694"/>
       </w:tblGrid>
       <w:tr>
         <w:trPr>
@@ -1001,7 +952,7 @@
         </w:trPr>
         <w:tc>
           <w:tcPr>
-            <w:tcW w:w="2235" w:type="dxa"/>
+            <w:tcW w:w="1530" w:type="dxa"/>
             <w:shd w:val="clear" w:color="auto" w:fill="auto"/>
           </w:tcPr>
           <w:p>
@@ -1021,7 +972,7 @@
         </w:tc>
         <w:tc>
           <w:tcPr>
-            <w:tcW w:w="4677" w:type="dxa"/>
+            <w:tcW w:w="5312" w:type="dxa"/>
             <w:shd w:val="clear" w:color="auto" w:fill="auto"/>
           </w:tcPr>
           <w:p>
@@ -1042,7 +993,7 @@
         </w:tc>
         <w:tc>
           <w:tcPr>
-            <w:tcW w:w="2943" w:type="dxa"/>
+            <w:tcW w:w="1694" w:type="dxa"/>
           </w:tcPr>
           <w:p>
             <w:pPr>
@@ -1067,7 +1018,7 @@
         </w:trPr>
         <w:tc>
           <w:tcPr>
-            <w:tcW w:w="2235" w:type="dxa"/>
+            <w:tcW w:w="1530" w:type="dxa"/>
             <w:shd w:val="clear" w:color="auto" w:fill="auto"/>
           </w:tcPr>
           <w:p>
@@ -1087,7 +1038,7 @@
         </w:tc>
         <w:tc>
           <w:tcPr>
-            <w:tcW w:w="4677" w:type="dxa"/>
+            <w:tcW w:w="5312" w:type="dxa"/>
             <w:shd w:val="clear" w:color="auto" w:fill="auto"/>
           </w:tcPr>
           <w:p>
@@ -1107,7 +1058,7 @@
         </w:tc>
         <w:tc>
           <w:tcPr>
-            <w:tcW w:w="2943" w:type="dxa"/>
+            <w:tcW w:w="1694" w:type="dxa"/>
           </w:tcPr>
           <w:p>
             <w:pPr>
@@ -1128,7 +1079,7 @@
       <w:tr>
         <w:tc>
           <w:tcPr>
-            <w:tcW w:w="2235" w:type="dxa"/>
+            <w:tcW w:w="1530" w:type="dxa"/>
             <w:shd w:val="clear" w:color="auto" w:fill="auto"/>
           </w:tcPr>
           <w:p>
@@ -1138,8 +1089,13 @@
                 <w:lang w:val="en-US"/>
               </w:rPr>
             </w:pPr>
-            <w:r>
-              <w:t xml:space="preserve">Preliminary </w:t>
+            <w:proofErr w:type="spellStart"/>
+            <w:r>
+              <w:t>Preliminary</w:t>
+            </w:r>
+            <w:proofErr w:type="spellEnd"/>
+            <w:r>
+              <w:t xml:space="preserve"> </w:t>
             </w:r>
             <w:r>
               <w:rPr>
@@ -1151,7 +1107,7 @@
         </w:tc>
         <w:tc>
           <w:tcPr>
-            <w:tcW w:w="4677" w:type="dxa"/>
+            <w:tcW w:w="5312" w:type="dxa"/>
             <w:shd w:val="clear" w:color="auto" w:fill="auto"/>
           </w:tcPr>
           <w:p>
@@ -1276,7 +1232,7 @@
         </w:tc>
         <w:tc>
           <w:tcPr>
-            <w:tcW w:w="2943" w:type="dxa"/>
+            <w:tcW w:w="1694" w:type="dxa"/>
           </w:tcPr>
           <w:p>
             <w:pPr>
@@ -1300,7 +1256,7 @@
         </w:trPr>
         <w:tc>
           <w:tcPr>
-            <w:tcW w:w="2235" w:type="dxa"/>
+            <w:tcW w:w="1530" w:type="dxa"/>
             <w:shd w:val="clear" w:color="auto" w:fill="auto"/>
           </w:tcPr>
           <w:p>
@@ -1320,7 +1276,7 @@
         </w:tc>
         <w:tc>
           <w:tcPr>
-            <w:tcW w:w="4677" w:type="dxa"/>
+            <w:tcW w:w="5312" w:type="dxa"/>
             <w:shd w:val="clear" w:color="auto" w:fill="auto"/>
           </w:tcPr>
           <w:p>
@@ -1453,7 +1409,7 @@
         </w:tc>
         <w:tc>
           <w:tcPr>
-            <w:tcW w:w="2943" w:type="dxa"/>
+            <w:tcW w:w="1694" w:type="dxa"/>
           </w:tcPr>
           <w:p>
             <w:pPr>
@@ -1477,7 +1433,7 @@
         </w:trPr>
         <w:tc>
           <w:tcPr>
-            <w:tcW w:w="2235" w:type="dxa"/>
+            <w:tcW w:w="1530" w:type="dxa"/>
             <w:shd w:val="clear" w:color="auto" w:fill="auto"/>
           </w:tcPr>
           <w:p>
@@ -1497,7 +1453,7 @@
         </w:tc>
         <w:tc>
           <w:tcPr>
-            <w:tcW w:w="4677" w:type="dxa"/>
+            <w:tcW w:w="5312" w:type="dxa"/>
             <w:shd w:val="clear" w:color="auto" w:fill="auto"/>
           </w:tcPr>
           <w:p>
@@ -1522,7 +1478,7 @@
         </w:tc>
         <w:tc>
           <w:tcPr>
-            <w:tcW w:w="2943" w:type="dxa"/>
+            <w:tcW w:w="1694" w:type="dxa"/>
           </w:tcPr>
           <w:p>
             <w:pPr>
@@ -2952,7 +2908,7 @@
 </file>
 
 <file path=customXml/itemProps1.xml><?xml version="1.0" encoding="utf-8"?>
-<ds:datastoreItem xmlns:ds="http://schemas.openxmlformats.org/officeDocument/2006/customXml" ds:itemID="{8EB07677-E99C-234B-9C00-0F379314F5D3}">
+<ds:datastoreItem xmlns:ds="http://schemas.openxmlformats.org/officeDocument/2006/customXml" ds:itemID="{9239BC7D-4C19-0349-8245-726A930F21AE}">
   <ds:schemaRefs>
     <ds:schemaRef ds:uri="http://schemas.openxmlformats.org/officeDocument/2006/bibliography"/>
   </ds:schemaRefs>

</xml_diff>